<commit_message>
current version of SRS
</commit_message>
<xml_diff>
--- a/SRS_Template.docx
+++ b/SRS_Template.docx
@@ -286,31 +286,7 @@
               <w:rPr>
                 <w:color w:val="000000"/>
               </w:rPr>
-              <w:t xml:space="preserve">Completed </w:t>
-            </w:r>
-            <w:r>
-              <w:rPr>
-                <w:color w:val="000000"/>
-              </w:rPr>
-              <w:t>1.1, 1.4</w:t>
-            </w:r>
-            <w:r>
-              <w:rPr>
-                <w:color w:val="000000"/>
-              </w:rPr>
-              <w:t xml:space="preserve">, </w:t>
-            </w:r>
-            <w:r>
-              <w:rPr>
-                <w:color w:val="000000"/>
-              </w:rPr>
-              <w:t>2.1</w:t>
-            </w:r>
-            <w:r>
-              <w:rPr>
-                <w:color w:val="000000"/>
-              </w:rPr>
-              <w:t>, and 2.3</w:t>
+              <w:t>Completed 1.1, 1.4, 2.1, and 2.3</w:t>
             </w:r>
           </w:p>
           <w:p>
@@ -2891,13 +2867,7 @@
         <w:pStyle w:val="Paragraph2"/>
       </w:pPr>
       <w:r>
-        <w:t xml:space="preserve">This document outlines the requirements for the </w:t>
-      </w:r>
-      <w:r>
-        <w:t>Banking System</w:t>
-      </w:r>
-      <w:r>
-        <w:t>.</w:t>
+        <w:t>This document outlines the requirements for the Banking System.</w:t>
       </w:r>
     </w:p>
     <w:p>
@@ -2919,13 +2889,7 @@
         <w:pStyle w:val="Paragraph2"/>
       </w:pPr>
       <w:r>
-        <w:t xml:space="preserve">This document will catalog the user, system, and hardware requirements for the </w:t>
-      </w:r>
-      <w:r>
-        <w:t>Banking</w:t>
-      </w:r>
-      <w:r>
-        <w:t xml:space="preserve"> system. It will not, however, document how these requirements will be implemented.</w:t>
+        <w:t>This document will catalog the user, system, and hardware requirements for the Banking system. It will not, however, document how these requirements will be implemented.</w:t>
       </w:r>
     </w:p>
     <w:p>
@@ -3067,37 +3031,7 @@
         <w:ind w:left="1440"/>
       </w:pPr>
       <w:r>
-        <w:t xml:space="preserve">The </w:t>
-      </w:r>
-      <w:r>
-        <w:t>Banking System</w:t>
-      </w:r>
-      <w:r>
-        <w:t xml:space="preserve"> is designed to </w:t>
-      </w:r>
-      <w:r>
-        <w:t>provide banking services through an interface for authorized bank employees and a separate ATM application</w:t>
-      </w:r>
-      <w:r>
-        <w:t>.</w:t>
-      </w:r>
-      <w:r>
-        <w:t xml:space="preserve"> Security and fraud prevention</w:t>
-      </w:r>
-      <w:r>
-        <w:t xml:space="preserve"> </w:t>
-      </w:r>
-      <w:r>
-        <w:t>are</w:t>
-      </w:r>
-      <w:r>
-        <w:t xml:space="preserve"> ever-present </w:t>
-      </w:r>
-      <w:r>
-        <w:t>concerns</w:t>
-      </w:r>
-      <w:r>
-        <w:t xml:space="preserve">. </w:t>
+        <w:t xml:space="preserve">The Banking System is designed to provide banking services through an interface for authorized bank employees and a separate ATM application. Security and fraud prevention are ever-present concerns. </w:t>
       </w:r>
     </w:p>
     <w:p>
@@ -3160,19 +3094,7 @@
         <w:t xml:space="preserve">, </w:t>
       </w:r>
       <w:r>
-        <w:t xml:space="preserve">authorized bank employees and ATM customers. The system also keeps a persistent </w:t>
-      </w:r>
-      <w:r>
-        <w:t>log</w:t>
-      </w:r>
-      <w:r>
-        <w:t xml:space="preserve"> of user activity </w:t>
-      </w:r>
-      <w:r>
-        <w:t>for record</w:t>
-      </w:r>
-      <w:r>
-        <w:t xml:space="preserve"> and fraud detection </w:t>
+        <w:t xml:space="preserve">authorized bank employees and ATM customers. The system also keeps a persistent log of user activity for record and fraud detection </w:t>
       </w:r>
     </w:p>
     <w:p>
@@ -3198,19 +3120,7 @@
         <w:rPr>
           <w:color w:val="7030A0"/>
         </w:rPr>
-        <w:t xml:space="preserve">The system will be organized into </w:t>
-      </w:r>
-      <w:r>
-        <w:rPr>
-          <w:color w:val="7030A0"/>
-        </w:rPr>
-        <w:t>4</w:t>
-      </w:r>
-      <w:r>
-        <w:rPr>
-          <w:color w:val="7030A0"/>
-        </w:rPr>
-        <w:t xml:space="preserve"> major modules: </w:t>
+        <w:t xml:space="preserve">The system will be organized into 4 major modules: </w:t>
       </w:r>
     </w:p>
     <w:p>
@@ -3288,13 +3198,7 @@
         <w:ind w:left="1440"/>
       </w:pPr>
       <w:r>
-        <w:t>The high-level features of the system are as follows</w:t>
-      </w:r>
-      <w:r>
-        <w:t>:</w:t>
-      </w:r>
-      <w:r>
-        <w:t xml:space="preserve"> </w:t>
+        <w:t xml:space="preserve">The high-level features of the system are as follows: </w:t>
       </w:r>
     </w:p>
     <w:p>
@@ -4484,7 +4388,12 @@
       </w:pPr>
     </w:p>
     <w:p/>
+    <w:p/>
     <w:sectPr>
+      <w:headerReference w:type="default" r:id="rId15"/>
+      <w:footerReference w:type="default" r:id="rId16"/>
+      <w:headerReference w:type="first" r:id="rId17"/>
+      <w:footerReference w:type="first" r:id="rId18"/>
       <w:type w:val="continuous"/>
       <w:pgSz w:w="12240" w:h="15840"/>
       <w:pgMar w:top="1440" w:right="1800" w:bottom="1800" w:left="1800" w:header="720" w:footer="1080" w:gutter="0"/>
@@ -4538,7 +4447,7 @@
       <mc:AlternateContent>
         <mc:Choice Requires="wps">
           <w:drawing>
-            <wp:anchor distT="0" distB="0" distL="0" distR="0" simplePos="0" relativeHeight="7" behindDoc="1" locked="0" layoutInCell="0" allowOverlap="1" wp14:anchorId="44D68B76" wp14:editId="75B0FFD6">
+            <wp:anchor distT="0" distB="0" distL="0" distR="0" simplePos="0" relativeHeight="251660288" behindDoc="1" locked="0" layoutInCell="0" allowOverlap="1" wp14:anchorId="25CC8055" wp14:editId="3163F454">
               <wp:simplePos x="0" y="0"/>
               <wp:positionH relativeFrom="margin">
                 <wp:align>center</wp:align>
@@ -4612,8 +4521,17 @@
                               <w:rStyle w:val="PageNumber"/>
                               <w:color w:val="000000"/>
                             </w:rPr>
-                            <w:t>ii</w:t>
+                            <w:t>i</w:t>
                           </w:r>
+                          <w:proofErr w:type="spellStart"/>
+                          <w:r>
+                            <w:rPr>
+                              <w:rStyle w:val="PageNumber"/>
+                              <w:color w:val="000000"/>
+                            </w:rPr>
+                            <w:t>i</w:t>
+                          </w:r>
+                          <w:proofErr w:type="spellEnd"/>
                           <w:r>
                             <w:rPr>
                               <w:rStyle w:val="PageNumber"/>
@@ -4635,7 +4553,7 @@
         </mc:Choice>
         <mc:Fallback>
           <w:pict>
-            <v:rect w14:anchorId="44D68B76" id="Frame1" o:spid="_x0000_s1026" style="position:absolute;margin-left:0;margin-top:.05pt;width:4.65pt;height:9.35pt;z-index:-503316473;visibility:visible;mso-wrap-style:square;mso-wrap-distance-left:0;mso-wrap-distance-top:0;mso-wrap-distance-right:0;mso-wrap-distance-bottom:0;mso-position-horizontal:center;mso-position-horizontal-relative:margin;mso-position-vertical:absolute;mso-position-vertical-relative:text;v-text-anchor:top" o:gfxdata="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" o:allowincell="f" filled="f" stroked="f" strokeweight="0">
+            <v:rect w14:anchorId="25CC8055" id="Frame1" o:spid="_x0000_s1026" style="position:absolute;margin-left:0;margin-top:.05pt;width:4.65pt;height:9.35pt;z-index:-251656192;visibility:visible;mso-wrap-style:square;mso-wrap-distance-left:0;mso-wrap-distance-top:0;mso-wrap-distance-right:0;mso-wrap-distance-bottom:0;mso-position-horizontal:center;mso-position-horizontal-relative:margin;mso-position-vertical:absolute;mso-position-vertical-relative:text;v-text-anchor:top" o:gfxdata="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" o:allowincell="f" filled="f" stroked="f" strokeweight="0">
               <v:textbox inset="0,0,0,0">
                 <w:txbxContent>
                   <w:p>
@@ -4668,8 +4586,17 @@
                         <w:rStyle w:val="PageNumber"/>
                         <w:color w:val="000000"/>
                       </w:rPr>
-                      <w:t>ii</w:t>
+                      <w:t>i</w:t>
                     </w:r>
+                    <w:proofErr w:type="spellStart"/>
+                    <w:r>
+                      <w:rPr>
+                        <w:rStyle w:val="PageNumber"/>
+                        <w:color w:val="000000"/>
+                      </w:rPr>
+                      <w:t>i</w:t>
+                    </w:r>
+                    <w:proofErr w:type="spellEnd"/>
                     <w:r>
                       <w:rPr>
                         <w:rStyle w:val="PageNumber"/>
@@ -4691,6 +4618,243 @@
 </file>
 
 <file path=word/footer3.xml><?xml version="1.0" encoding="utf-8"?>
+<w:ftr xmlns:wpc="http://schemas.microsoft.com/office/word/2010/wordprocessingCanvas" xmlns:cx="http://schemas.microsoft.com/office/drawing/2014/chartex" xmlns:cx1="http://schemas.microsoft.com/office/drawing/2015/9/8/chartex" xmlns:cx2="http://schemas.microsoft.com/office/drawing/2015/10/21/chartex" xmlns:cx3="http://schemas.microsoft.com/office/drawing/2016/5/9/chartex" xmlns:cx4="http://schemas.microsoft.com/office/drawing/2016/5/10/chartex" xmlns:cx5="http://schemas.microsoft.com/office/drawing/2016/5/11/chartex" xmlns:cx6="http://schemas.microsoft.com/office/drawing/2016/5/12/chartex" xmlns:cx7="http://schemas.microsoft.com/office/drawing/2016/5/13/chartex" xmlns:cx8="http://schemas.microsoft.com/office/drawing/2016/5/14/chartex" xmlns:mc="http://schemas.openxmlformats.org/markup-compatibility/2006" xmlns:aink="http://schemas.microsoft.com/office/drawing/2016/ink" xmlns:am3d="http://schemas.microsoft.com/office/drawing/2017/model3d" xmlns:o="urn:schemas-microsoft-com:office:office" xmlns:oel="http://schemas.microsoft.com/office/2019/extlst" xmlns:r="http://schemas.openxmlformats.org/officeDocument/2006/relationships" xmlns:m="http://schemas.openxmlformats.org/officeDocument/2006/math" xmlns:v="urn:schemas-microsoft-com:vml" xmlns:wp14="http://schemas.microsoft.com/office/word/2010/wordprocessingDrawing" xmlns:wp="http://schemas.openxmlformats.org/drawingml/2006/wordprocessingDrawing" xmlns:w10="urn:schemas-microsoft-com:office:word" xmlns:w="http://schemas.openxmlformats.org/wordprocessingml/2006/main" xmlns:w14="http://schemas.microsoft.com/office/word/2010/wordml" xmlns:w15="http://schemas.microsoft.com/office/word/2012/wordml" xmlns:w16cex="http://schemas.microsoft.com/office/word/2018/wordml/cex" xmlns:w16cid="http://schemas.microsoft.com/office/word/2016/wordml/cid" xmlns:w16="http://schemas.microsoft.com/office/word/2018/wordml" xmlns:w16du="http://schemas.microsoft.com/office/word/2023/wordml/word16du" xmlns:w16sdtdh="http://schemas.microsoft.com/office/word/2020/wordml/sdtdatahash" xmlns:w16sdtfl="http://schemas.microsoft.com/office/word/2024/wordml/sdtformatlock" xmlns:w16se="http://schemas.microsoft.com/office/word/2015/wordml/symex" xmlns:wpg="http://schemas.microsoft.com/office/word/2010/wordprocessingGroup" xmlns:wpi="http://schemas.microsoft.com/office/word/2010/wordprocessingInk" xmlns:wne="http://schemas.microsoft.com/office/word/2006/wordml" xmlns:wps="http://schemas.microsoft.com/office/word/2010/wordprocessingShape" mc:Ignorable="w14 w15 w16se w16cid w16 w16cex w16sdtdh w16sdtfl w16du wp14">
+  <w:p>
+    <w:pPr>
+      <w:pStyle w:val="Footer"/>
+    </w:pPr>
+    <w:r>
+      <w:rPr>
+        <w:noProof/>
+      </w:rPr>
+      <mc:AlternateContent>
+        <mc:Choice Requires="wps">
+          <w:drawing>
+            <wp:anchor distT="0" distB="0" distL="0" distR="0" simplePos="0" relativeHeight="251659264" behindDoc="1" locked="0" layoutInCell="0" allowOverlap="1" wp14:anchorId="62A0FDE0" wp14:editId="55385F87">
+              <wp:simplePos x="0" y="0"/>
+              <wp:positionH relativeFrom="margin">
+                <wp:align>center</wp:align>
+              </wp:positionH>
+              <wp:positionV relativeFrom="paragraph">
+                <wp:posOffset>635</wp:posOffset>
+              </wp:positionV>
+              <wp:extent cx="71755" cy="22860"/>
+              <wp:effectExtent l="0" t="0" r="0" b="0"/>
+              <wp:wrapSquare wrapText="largest"/>
+              <wp:docPr id="1126250440" name="Frame2"/>
+              <wp:cNvGraphicFramePr/>
+              <a:graphic xmlns:a="http://schemas.openxmlformats.org/drawingml/2006/main">
+                <a:graphicData uri="http://schemas.microsoft.com/office/word/2010/wordprocessingShape">
+                  <wps:wsp>
+                    <wps:cNvSpPr/>
+                    <wps:spPr>
+                      <a:xfrm>
+                        <a:off x="0" y="0"/>
+                        <a:ext cx="71280" cy="22320"/>
+                      </a:xfrm>
+                      <a:prstGeom prst="rect">
+                        <a:avLst/>
+                      </a:prstGeom>
+                      <a:noFill/>
+                      <a:ln w="0">
+                        <a:noFill/>
+                      </a:ln>
+                    </wps:spPr>
+                    <wps:style>
+                      <a:lnRef idx="0">
+                        <a:scrgbClr r="0" g="0" b="0"/>
+                      </a:lnRef>
+                      <a:fillRef idx="0">
+                        <a:scrgbClr r="0" g="0" b="0"/>
+                      </a:fillRef>
+                      <a:effectRef idx="0">
+                        <a:scrgbClr r="0" g="0" b="0"/>
+                      </a:effectRef>
+                      <a:fontRef idx="minor"/>
+                    </wps:style>
+                    <wps:txbx>
+                      <w:txbxContent>
+                        <w:p>
+                          <w:pPr>
+                            <w:pStyle w:val="Footer"/>
+                          </w:pPr>
+                          <w:r>
+                            <w:rPr>
+                              <w:rStyle w:val="PageNumber"/>
+                              <w:color w:val="000000"/>
+                            </w:rPr>
+                            <w:fldChar w:fldCharType="begin"/>
+                          </w:r>
+                          <w:r>
+                            <w:rPr>
+                              <w:rStyle w:val="PageNumber"/>
+                              <w:color w:val="000000"/>
+                            </w:rPr>
+                            <w:instrText>PAGE</w:instrText>
+                          </w:r>
+                          <w:r>
+                            <w:rPr>
+                              <w:rStyle w:val="PageNumber"/>
+                              <w:color w:val="000000"/>
+                            </w:rPr>
+                            <w:fldChar w:fldCharType="separate"/>
+                          </w:r>
+                          <w:r>
+                            <w:rPr>
+                              <w:rStyle w:val="PageNumber"/>
+                              <w:color w:val="000000"/>
+                            </w:rPr>
+                            <w:t>vii</w:t>
+                          </w:r>
+                          <w:proofErr w:type="spellStart"/>
+                          <w:r>
+                            <w:rPr>
+                              <w:rStyle w:val="PageNumber"/>
+                              <w:color w:val="000000"/>
+                            </w:rPr>
+                            <w:t>i</w:t>
+                          </w:r>
+                          <w:proofErr w:type="spellEnd"/>
+                          <w:r>
+                            <w:rPr>
+                              <w:rStyle w:val="PageNumber"/>
+                              <w:color w:val="000000"/>
+                            </w:rPr>
+                            <w:fldChar w:fldCharType="end"/>
+                          </w:r>
+                        </w:p>
+                      </w:txbxContent>
+                    </wps:txbx>
+                    <wps:bodyPr lIns="0" tIns="0" rIns="0" bIns="0">
+                      <a:noAutofit/>
+                    </wps:bodyPr>
+                  </wps:wsp>
+                </a:graphicData>
+              </a:graphic>
+            </wp:anchor>
+          </w:drawing>
+        </mc:Choice>
+        <mc:Fallback>
+          <w:pict>
+            <v:rect w14:anchorId="62A0FDE0" id="Frame2" o:spid="_x0000_s1027" style="position:absolute;margin-left:0;margin-top:.05pt;width:5.65pt;height:1.8pt;z-index:-251657216;visibility:visible;mso-wrap-style:square;mso-wrap-distance-left:0;mso-wrap-distance-top:0;mso-wrap-distance-right:0;mso-wrap-distance-bottom:0;mso-position-horizontal:center;mso-position-horizontal-relative:margin;mso-position-vertical:absolute;mso-position-vertical-relative:text;v-text-anchor:top" o:gfxdata="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" o:allowincell="f" filled="f" stroked="f" strokeweight="0">
+              <v:textbox inset="0,0,0,0">
+                <w:txbxContent>
+                  <w:p>
+                    <w:pPr>
+                      <w:pStyle w:val="Footer"/>
+                    </w:pPr>
+                    <w:r>
+                      <w:rPr>
+                        <w:rStyle w:val="PageNumber"/>
+                        <w:color w:val="000000"/>
+                      </w:rPr>
+                      <w:fldChar w:fldCharType="begin"/>
+                    </w:r>
+                    <w:r>
+                      <w:rPr>
+                        <w:rStyle w:val="PageNumber"/>
+                        <w:color w:val="000000"/>
+                      </w:rPr>
+                      <w:instrText>PAGE</w:instrText>
+                    </w:r>
+                    <w:r>
+                      <w:rPr>
+                        <w:rStyle w:val="PageNumber"/>
+                        <w:color w:val="000000"/>
+                      </w:rPr>
+                      <w:fldChar w:fldCharType="separate"/>
+                    </w:r>
+                    <w:r>
+                      <w:rPr>
+                        <w:rStyle w:val="PageNumber"/>
+                        <w:color w:val="000000"/>
+                      </w:rPr>
+                      <w:t>vii</w:t>
+                    </w:r>
+                    <w:proofErr w:type="spellStart"/>
+                    <w:r>
+                      <w:rPr>
+                        <w:rStyle w:val="PageNumber"/>
+                        <w:color w:val="000000"/>
+                      </w:rPr>
+                      <w:t>i</w:t>
+                    </w:r>
+                    <w:proofErr w:type="spellEnd"/>
+                    <w:r>
+                      <w:rPr>
+                        <w:rStyle w:val="PageNumber"/>
+                        <w:color w:val="000000"/>
+                      </w:rPr>
+                      <w:fldChar w:fldCharType="end"/>
+                    </w:r>
+                  </w:p>
+                </w:txbxContent>
+              </v:textbox>
+              <w10:wrap type="square" side="largest" anchorx="margin"/>
+            </v:rect>
+          </w:pict>
+        </mc:Fallback>
+      </mc:AlternateContent>
+    </w:r>
+  </w:p>
+</w:ftr>
+</file>
+
+<file path=word/footer4.xml><?xml version="1.0" encoding="utf-8"?>
+<w:ftr xmlns:wpc="http://schemas.microsoft.com/office/word/2010/wordprocessingCanvas" xmlns:cx="http://schemas.microsoft.com/office/drawing/2014/chartex" xmlns:cx1="http://schemas.microsoft.com/office/drawing/2015/9/8/chartex" xmlns:cx2="http://schemas.microsoft.com/office/drawing/2015/10/21/chartex" xmlns:cx3="http://schemas.microsoft.com/office/drawing/2016/5/9/chartex" xmlns:cx4="http://schemas.microsoft.com/office/drawing/2016/5/10/chartex" xmlns:cx5="http://schemas.microsoft.com/office/drawing/2016/5/11/chartex" xmlns:cx6="http://schemas.microsoft.com/office/drawing/2016/5/12/chartex" xmlns:cx7="http://schemas.microsoft.com/office/drawing/2016/5/13/chartex" xmlns:cx8="http://schemas.microsoft.com/office/drawing/2016/5/14/chartex" xmlns:mc="http://schemas.openxmlformats.org/markup-compatibility/2006" xmlns:aink="http://schemas.microsoft.com/office/drawing/2016/ink" xmlns:am3d="http://schemas.microsoft.com/office/drawing/2017/model3d" xmlns:o="urn:schemas-microsoft-com:office:office" xmlns:oel="http://schemas.microsoft.com/office/2019/extlst" xmlns:r="http://schemas.openxmlformats.org/officeDocument/2006/relationships" xmlns:m="http://schemas.openxmlformats.org/officeDocument/2006/math" xmlns:v="urn:schemas-microsoft-com:vml" xmlns:wp14="http://schemas.microsoft.com/office/word/2010/wordprocessingDrawing" xmlns:wp="http://schemas.openxmlformats.org/drawingml/2006/wordprocessingDrawing" xmlns:w10="urn:schemas-microsoft-com:office:word" xmlns:w="http://schemas.openxmlformats.org/wordprocessingml/2006/main" xmlns:w14="http://schemas.microsoft.com/office/word/2010/wordml" xmlns:w15="http://schemas.microsoft.com/office/word/2012/wordml" xmlns:w16cex="http://schemas.microsoft.com/office/word/2018/wordml/cex" xmlns:w16cid="http://schemas.microsoft.com/office/word/2016/wordml/cid" xmlns:w16="http://schemas.microsoft.com/office/word/2018/wordml" xmlns:w16du="http://schemas.microsoft.com/office/word/2023/wordml/word16du" xmlns:w16sdtdh="http://schemas.microsoft.com/office/word/2020/wordml/sdtdatahash" xmlns:w16sdtfl="http://schemas.microsoft.com/office/word/2024/wordml/sdtformatlock" xmlns:w16se="http://schemas.microsoft.com/office/word/2015/wordml/symex" xmlns:wpg="http://schemas.microsoft.com/office/word/2010/wordprocessingGroup" xmlns:wpi="http://schemas.microsoft.com/office/word/2010/wordprocessingInk" xmlns:wne="http://schemas.microsoft.com/office/word/2006/wordml" xmlns:wps="http://schemas.microsoft.com/office/word/2010/wordprocessingShape" mc:Ignorable="w14 w15 w16se w16cid w16 w16cex w16sdtdh w16sdtfl w16du wp14">
+  <w:p>
+    <w:pPr>
+      <w:pStyle w:val="Footer"/>
+    </w:pPr>
+    <w:r>
+      <w:rPr>
+        <w:rStyle w:val="PageNumber"/>
+      </w:rPr>
+      <w:tab/>
+    </w:r>
+    <w:r>
+      <w:rPr>
+        <w:rStyle w:val="PageNumber"/>
+      </w:rPr>
+      <w:fldChar w:fldCharType="begin"/>
+    </w:r>
+    <w:r>
+      <w:rPr>
+        <w:rStyle w:val="PageNumber"/>
+      </w:rPr>
+      <w:instrText>PAGE</w:instrText>
+    </w:r>
+    <w:r>
+      <w:rPr>
+        <w:rStyle w:val="PageNumber"/>
+      </w:rPr>
+      <w:fldChar w:fldCharType="separate"/>
+    </w:r>
+    <w:r>
+      <w:rPr>
+        <w:rStyle w:val="PageNumber"/>
+      </w:rPr>
+      <w:t>ii</w:t>
+    </w:r>
+    <w:proofErr w:type="spellStart"/>
+    <w:r>
+      <w:rPr>
+        <w:rStyle w:val="PageNumber"/>
+      </w:rPr>
+      <w:t>i</w:t>
+    </w:r>
+    <w:proofErr w:type="spellEnd"/>
+    <w:r>
+      <w:rPr>
+        <w:rStyle w:val="PageNumber"/>
+      </w:rPr>
+      <w:fldChar w:fldCharType="end"/>
+    </w:r>
+  </w:p>
+</w:ftr>
+</file>
+
+<file path=word/footer5.xml><?xml version="1.0" encoding="utf-8"?>
 <w:ftr xmlns:wpc="http://schemas.microsoft.com/office/word/2010/wordprocessingCanvas" xmlns:cx="http://schemas.microsoft.com/office/drawing/2014/chartex" xmlns:cx1="http://schemas.microsoft.com/office/drawing/2015/9/8/chartex" xmlns:cx2="http://schemas.microsoft.com/office/drawing/2015/10/21/chartex" xmlns:cx3="http://schemas.microsoft.com/office/drawing/2016/5/9/chartex" xmlns:cx4="http://schemas.microsoft.com/office/drawing/2016/5/10/chartex" xmlns:cx5="http://schemas.microsoft.com/office/drawing/2016/5/11/chartex" xmlns:cx6="http://schemas.microsoft.com/office/drawing/2016/5/12/chartex" xmlns:cx7="http://schemas.microsoft.com/office/drawing/2016/5/13/chartex" xmlns:cx8="http://schemas.microsoft.com/office/drawing/2016/5/14/chartex" xmlns:mc="http://schemas.openxmlformats.org/markup-compatibility/2006" xmlns:aink="http://schemas.microsoft.com/office/drawing/2016/ink" xmlns:am3d="http://schemas.microsoft.com/office/drawing/2017/model3d" xmlns:o="urn:schemas-microsoft-com:office:office" xmlns:oel="http://schemas.microsoft.com/office/2019/extlst" xmlns:r="http://schemas.openxmlformats.org/officeDocument/2006/relationships" xmlns:m="http://schemas.openxmlformats.org/officeDocument/2006/math" xmlns:v="urn:schemas-microsoft-com:vml" xmlns:wp14="http://schemas.microsoft.com/office/word/2010/wordprocessingDrawing" xmlns:wp="http://schemas.openxmlformats.org/drawingml/2006/wordprocessingDrawing" xmlns:w10="urn:schemas-microsoft-com:office:word" xmlns:w="http://schemas.openxmlformats.org/wordprocessingml/2006/main" xmlns:w14="http://schemas.microsoft.com/office/word/2010/wordml" xmlns:w15="http://schemas.microsoft.com/office/word/2012/wordml" xmlns:w16cex="http://schemas.microsoft.com/office/word/2018/wordml/cex" xmlns:w16cid="http://schemas.microsoft.com/office/word/2016/wordml/cid" xmlns:w16="http://schemas.microsoft.com/office/word/2018/wordml" xmlns:w16du="http://schemas.microsoft.com/office/word/2023/wordml/word16du" xmlns:w16sdtdh="http://schemas.microsoft.com/office/word/2020/wordml/sdtdatahash" xmlns:w16sdtfl="http://schemas.microsoft.com/office/word/2024/wordml/sdtformatlock" xmlns:w16se="http://schemas.microsoft.com/office/word/2015/wordml/symex" xmlns:wpg="http://schemas.microsoft.com/office/word/2010/wordprocessingGroup" xmlns:wpi="http://schemas.microsoft.com/office/word/2010/wordprocessingInk" xmlns:wne="http://schemas.microsoft.com/office/word/2006/wordml" xmlns:wps="http://schemas.microsoft.com/office/word/2010/wordprocessingShape" mc:Ignorable="w14 w15 w16se w16cid w16 w16cex w16sdtdh w16sdtfl w16du wp14">
   <w:p>
     <w:pPr>
@@ -4800,7 +4964,7 @@
         </mc:Choice>
         <mc:Fallback>
           <w:pict>
-            <v:rect w14:anchorId="2253AA02" id="Frame2" o:spid="_x0000_s1027" style="position:absolute;margin-left:0;margin-top:.05pt;width:5.65pt;height:1.8pt;z-index:-503316474;visibility:visible;mso-wrap-style:square;mso-wrap-distance-left:0;mso-wrap-distance-top:0;mso-wrap-distance-right:0;mso-wrap-distance-bottom:0;mso-position-horizontal:center;mso-position-horizontal-relative:margin;mso-position-vertical:absolute;mso-position-vertical-relative:text;v-text-anchor:top" o:gfxdata="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" o:allowincell="f" filled="f" stroked="f" strokeweight="0">
+            <v:rect w14:anchorId="2253AA02" id="_x0000_s1028" style="position:absolute;margin-left:0;margin-top:.05pt;width:5.65pt;height:1.8pt;z-index:-503316474;visibility:visible;mso-wrap-style:square;mso-wrap-distance-left:0;mso-wrap-distance-top:0;mso-wrap-distance-right:0;mso-wrap-distance-bottom:0;mso-position-horizontal:center;mso-position-horizontal-relative:margin;mso-position-vertical:absolute;mso-position-vertical-relative:text;v-text-anchor:top" o:gfxdata="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" o:allowincell="f" filled="f" stroked="f" strokeweight="0">
               <v:textbox inset="0,0,0,0">
                 <w:txbxContent>
                   <w:p>
@@ -4855,7 +5019,7 @@
 </w:ftr>
 </file>
 
-<file path=word/footer4.xml><?xml version="1.0" encoding="utf-8"?>
+<file path=word/footer6.xml><?xml version="1.0" encoding="utf-8"?>
 <w:ftr xmlns:wpc="http://schemas.microsoft.com/office/word/2010/wordprocessingCanvas" xmlns:cx="http://schemas.microsoft.com/office/drawing/2014/chartex" xmlns:cx1="http://schemas.microsoft.com/office/drawing/2015/9/8/chartex" xmlns:cx2="http://schemas.microsoft.com/office/drawing/2015/10/21/chartex" xmlns:cx3="http://schemas.microsoft.com/office/drawing/2016/5/9/chartex" xmlns:cx4="http://schemas.microsoft.com/office/drawing/2016/5/10/chartex" xmlns:cx5="http://schemas.microsoft.com/office/drawing/2016/5/11/chartex" xmlns:cx6="http://schemas.microsoft.com/office/drawing/2016/5/12/chartex" xmlns:cx7="http://schemas.microsoft.com/office/drawing/2016/5/13/chartex" xmlns:cx8="http://schemas.microsoft.com/office/drawing/2016/5/14/chartex" xmlns:mc="http://schemas.openxmlformats.org/markup-compatibility/2006" xmlns:aink="http://schemas.microsoft.com/office/drawing/2016/ink" xmlns:am3d="http://schemas.microsoft.com/office/drawing/2017/model3d" xmlns:o="urn:schemas-microsoft-com:office:office" xmlns:oel="http://schemas.microsoft.com/office/2019/extlst" xmlns:r="http://schemas.openxmlformats.org/officeDocument/2006/relationships" xmlns:m="http://schemas.openxmlformats.org/officeDocument/2006/math" xmlns:v="urn:schemas-microsoft-com:vml" xmlns:wp14="http://schemas.microsoft.com/office/word/2010/wordprocessingDrawing" xmlns:wp="http://schemas.openxmlformats.org/drawingml/2006/wordprocessingDrawing" xmlns:w10="urn:schemas-microsoft-com:office:word" xmlns:w="http://schemas.openxmlformats.org/wordprocessingml/2006/main" xmlns:w14="http://schemas.microsoft.com/office/word/2010/wordml" xmlns:w15="http://schemas.microsoft.com/office/word/2012/wordml" xmlns:w16cex="http://schemas.microsoft.com/office/word/2018/wordml/cex" xmlns:w16cid="http://schemas.microsoft.com/office/word/2016/wordml/cid" xmlns:w16="http://schemas.microsoft.com/office/word/2018/wordml" xmlns:w16du="http://schemas.microsoft.com/office/word/2023/wordml/word16du" xmlns:w16sdtdh="http://schemas.microsoft.com/office/word/2020/wordml/sdtdatahash" xmlns:w16sdtfl="http://schemas.microsoft.com/office/word/2024/wordml/sdtformatlock" xmlns:w16se="http://schemas.microsoft.com/office/word/2015/wordml/symex" xmlns:wpg="http://schemas.microsoft.com/office/word/2010/wordprocessingGroup" xmlns:wpi="http://schemas.microsoft.com/office/word/2010/wordprocessingInk" xmlns:wne="http://schemas.microsoft.com/office/word/2006/wordml" xmlns:wps="http://schemas.microsoft.com/office/word/2010/wordprocessingShape" mc:Ignorable="w14 w15 w16se w16cid w16 w16cex w16sdtdh w16sdtfl w16du wp14">
   <w:p>
     <w:pPr>
@@ -4951,6 +5115,26 @@
 </file>
 
 <file path=word/header4.xml><?xml version="1.0" encoding="utf-8"?>
+<w:hdr xmlns:wpc="http://schemas.microsoft.com/office/word/2010/wordprocessingCanvas" xmlns:cx="http://schemas.microsoft.com/office/drawing/2014/chartex" xmlns:cx1="http://schemas.microsoft.com/office/drawing/2015/9/8/chartex" xmlns:cx2="http://schemas.microsoft.com/office/drawing/2015/10/21/chartex" xmlns:cx3="http://schemas.microsoft.com/office/drawing/2016/5/9/chartex" xmlns:cx4="http://schemas.microsoft.com/office/drawing/2016/5/10/chartex" xmlns:cx5="http://schemas.microsoft.com/office/drawing/2016/5/11/chartex" xmlns:cx6="http://schemas.microsoft.com/office/drawing/2016/5/12/chartex" xmlns:cx7="http://schemas.microsoft.com/office/drawing/2016/5/13/chartex" xmlns:cx8="http://schemas.microsoft.com/office/drawing/2016/5/14/chartex" xmlns:mc="http://schemas.openxmlformats.org/markup-compatibility/2006" xmlns:aink="http://schemas.microsoft.com/office/drawing/2016/ink" xmlns:am3d="http://schemas.microsoft.com/office/drawing/2017/model3d" xmlns:o="urn:schemas-microsoft-com:office:office" xmlns:oel="http://schemas.microsoft.com/office/2019/extlst" xmlns:r="http://schemas.openxmlformats.org/officeDocument/2006/relationships" xmlns:m="http://schemas.openxmlformats.org/officeDocument/2006/math" xmlns:v="urn:schemas-microsoft-com:vml" xmlns:wp14="http://schemas.microsoft.com/office/word/2010/wordprocessingDrawing" xmlns:wp="http://schemas.openxmlformats.org/drawingml/2006/wordprocessingDrawing" xmlns:w10="urn:schemas-microsoft-com:office:word" xmlns:w="http://schemas.openxmlformats.org/wordprocessingml/2006/main" xmlns:w14="http://schemas.microsoft.com/office/word/2010/wordml" xmlns:w15="http://schemas.microsoft.com/office/word/2012/wordml" xmlns:w16cex="http://schemas.microsoft.com/office/word/2018/wordml/cex" xmlns:w16cid="http://schemas.microsoft.com/office/word/2016/wordml/cid" xmlns:w16="http://schemas.microsoft.com/office/word/2018/wordml" xmlns:w16du="http://schemas.microsoft.com/office/word/2023/wordml/word16du" xmlns:w16sdtdh="http://schemas.microsoft.com/office/word/2020/wordml/sdtdatahash" xmlns:w16sdtfl="http://schemas.microsoft.com/office/word/2024/wordml/sdtformatlock" xmlns:w16se="http://schemas.microsoft.com/office/word/2015/wordml/symex" xmlns:wpg="http://schemas.microsoft.com/office/word/2010/wordprocessingGroup" xmlns:wpi="http://schemas.microsoft.com/office/word/2010/wordprocessingInk" xmlns:wne="http://schemas.microsoft.com/office/word/2006/wordml" xmlns:wps="http://schemas.microsoft.com/office/word/2010/wordprocessingShape" mc:Ignorable="w14 w15 w16se w16cid w16 w16cex w16sdtdh w16sdtfl w16du wp14">
+  <w:p>
+    <w:pPr>
+      <w:pStyle w:val="HeaderLeft"/>
+    </w:pPr>
+  </w:p>
+</w:hdr>
+</file>
+
+<file path=word/header5.xml><?xml version="1.0" encoding="utf-8"?>
+<w:hdr xmlns:wpc="http://schemas.microsoft.com/office/word/2010/wordprocessingCanvas" xmlns:cx="http://schemas.microsoft.com/office/drawing/2014/chartex" xmlns:cx1="http://schemas.microsoft.com/office/drawing/2015/9/8/chartex" xmlns:cx2="http://schemas.microsoft.com/office/drawing/2015/10/21/chartex" xmlns:cx3="http://schemas.microsoft.com/office/drawing/2016/5/9/chartex" xmlns:cx4="http://schemas.microsoft.com/office/drawing/2016/5/10/chartex" xmlns:cx5="http://schemas.microsoft.com/office/drawing/2016/5/11/chartex" xmlns:cx6="http://schemas.microsoft.com/office/drawing/2016/5/12/chartex" xmlns:cx7="http://schemas.microsoft.com/office/drawing/2016/5/13/chartex" xmlns:cx8="http://schemas.microsoft.com/office/drawing/2016/5/14/chartex" xmlns:mc="http://schemas.openxmlformats.org/markup-compatibility/2006" xmlns:aink="http://schemas.microsoft.com/office/drawing/2016/ink" xmlns:am3d="http://schemas.microsoft.com/office/drawing/2017/model3d" xmlns:o="urn:schemas-microsoft-com:office:office" xmlns:oel="http://schemas.microsoft.com/office/2019/extlst" xmlns:r="http://schemas.openxmlformats.org/officeDocument/2006/relationships" xmlns:m="http://schemas.openxmlformats.org/officeDocument/2006/math" xmlns:v="urn:schemas-microsoft-com:vml" xmlns:wp14="http://schemas.microsoft.com/office/word/2010/wordprocessingDrawing" xmlns:wp="http://schemas.openxmlformats.org/drawingml/2006/wordprocessingDrawing" xmlns:w10="urn:schemas-microsoft-com:office:word" xmlns:w="http://schemas.openxmlformats.org/wordprocessingml/2006/main" xmlns:w14="http://schemas.microsoft.com/office/word/2010/wordml" xmlns:w15="http://schemas.microsoft.com/office/word/2012/wordml" xmlns:w16cex="http://schemas.microsoft.com/office/word/2018/wordml/cex" xmlns:w16cid="http://schemas.microsoft.com/office/word/2016/wordml/cid" xmlns:w16="http://schemas.microsoft.com/office/word/2018/wordml" xmlns:w16du="http://schemas.microsoft.com/office/word/2023/wordml/word16du" xmlns:w16sdtdh="http://schemas.microsoft.com/office/word/2020/wordml/sdtdatahash" xmlns:w16sdtfl="http://schemas.microsoft.com/office/word/2024/wordml/sdtformatlock" xmlns:w16se="http://schemas.microsoft.com/office/word/2015/wordml/symex" xmlns:wpg="http://schemas.microsoft.com/office/word/2010/wordprocessingGroup" xmlns:wpi="http://schemas.microsoft.com/office/word/2010/wordprocessingInk" xmlns:wne="http://schemas.microsoft.com/office/word/2006/wordml" xmlns:wps="http://schemas.microsoft.com/office/word/2010/wordprocessingShape" mc:Ignorable="w14 w15 w16se w16cid w16 w16cex w16sdtdh w16sdtfl w16du wp14">
+  <w:p>
+    <w:pPr>
+      <w:pStyle w:val="Header"/>
+    </w:pPr>
+  </w:p>
+</w:hdr>
+</file>
+
+<file path=word/header6.xml><?xml version="1.0" encoding="utf-8"?>
 <w:hdr xmlns:wpc="http://schemas.microsoft.com/office/word/2010/wordprocessingCanvas" xmlns:cx="http://schemas.microsoft.com/office/drawing/2014/chartex" xmlns:cx1="http://schemas.microsoft.com/office/drawing/2015/9/8/chartex" xmlns:cx2="http://schemas.microsoft.com/office/drawing/2015/10/21/chartex" xmlns:cx3="http://schemas.microsoft.com/office/drawing/2016/5/9/chartex" xmlns:cx4="http://schemas.microsoft.com/office/drawing/2016/5/10/chartex" xmlns:cx5="http://schemas.microsoft.com/office/drawing/2016/5/11/chartex" xmlns:cx6="http://schemas.microsoft.com/office/drawing/2016/5/12/chartex" xmlns:cx7="http://schemas.microsoft.com/office/drawing/2016/5/13/chartex" xmlns:cx8="http://schemas.microsoft.com/office/drawing/2016/5/14/chartex" xmlns:mc="http://schemas.openxmlformats.org/markup-compatibility/2006" xmlns:aink="http://schemas.microsoft.com/office/drawing/2016/ink" xmlns:am3d="http://schemas.microsoft.com/office/drawing/2017/model3d" xmlns:o="urn:schemas-microsoft-com:office:office" xmlns:oel="http://schemas.microsoft.com/office/2019/extlst" xmlns:r="http://schemas.openxmlformats.org/officeDocument/2006/relationships" xmlns:m="http://schemas.openxmlformats.org/officeDocument/2006/math" xmlns:v="urn:schemas-microsoft-com:vml" xmlns:wp14="http://schemas.microsoft.com/office/word/2010/wordprocessingDrawing" xmlns:wp="http://schemas.openxmlformats.org/drawingml/2006/wordprocessingDrawing" xmlns:w10="urn:schemas-microsoft-com:office:word" xmlns:w="http://schemas.openxmlformats.org/wordprocessingml/2006/main" xmlns:w14="http://schemas.microsoft.com/office/word/2010/wordml" xmlns:w15="http://schemas.microsoft.com/office/word/2012/wordml" xmlns:w16cex="http://schemas.microsoft.com/office/word/2018/wordml/cex" xmlns:w16cid="http://schemas.microsoft.com/office/word/2016/wordml/cid" xmlns:w16="http://schemas.microsoft.com/office/word/2018/wordml" xmlns:w16du="http://schemas.microsoft.com/office/word/2023/wordml/word16du" xmlns:w16sdtdh="http://schemas.microsoft.com/office/word/2020/wordml/sdtdatahash" xmlns:w16sdtfl="http://schemas.microsoft.com/office/word/2024/wordml/sdtformatlock" xmlns:w16se="http://schemas.microsoft.com/office/word/2015/wordml/symex" xmlns:wpg="http://schemas.microsoft.com/office/word/2010/wordprocessingGroup" xmlns:wpi="http://schemas.microsoft.com/office/word/2010/wordprocessingInk" xmlns:wne="http://schemas.microsoft.com/office/word/2006/wordml" xmlns:wps="http://schemas.microsoft.com/office/word/2010/wordprocessingShape" mc:Ignorable="w14 w15 w16se w16cid w16 w16cex w16sdtdh w16sdtfl w16du wp14">
   <w:p>
     <w:pPr>
@@ -5860,6 +6044,7 @@
     <w:name w:val="heading 1"/>
     <w:basedOn w:val="Normal"/>
     <w:next w:val="Normal"/>
+    <w:link w:val="Heading1Char"/>
     <w:uiPriority w:val="9"/>
     <w:qFormat/>
     <w:pPr>
@@ -5887,6 +6072,7 @@
     <w:name w:val="heading 2"/>
     <w:basedOn w:val="Normal"/>
     <w:next w:val="Normal"/>
+    <w:link w:val="Heading2Char"/>
     <w:uiPriority w:val="9"/>
     <w:unhideWhenUsed/>
     <w:qFormat/>
@@ -5908,6 +6094,7 @@
     <w:name w:val="heading 3"/>
     <w:basedOn w:val="Normal"/>
     <w:next w:val="Normal"/>
+    <w:link w:val="Heading3Char"/>
     <w:uiPriority w:val="9"/>
     <w:unhideWhenUsed/>
     <w:qFormat/>
@@ -6300,6 +6487,7 @@
   <w:style w:type="paragraph" w:styleId="Header">
     <w:name w:val="header"/>
     <w:basedOn w:val="Normal"/>
+    <w:link w:val="HeaderChar"/>
     <w:pPr>
       <w:tabs>
         <w:tab w:val="center" w:pos="4320"/>
@@ -6314,6 +6502,7 @@
   <w:style w:type="paragraph" w:styleId="Footer">
     <w:name w:val="footer"/>
     <w:basedOn w:val="Normal"/>
+    <w:link w:val="FooterChar"/>
     <w:pPr>
       <w:tabs>
         <w:tab w:val="center" w:pos="4320"/>
@@ -6412,6 +6601,7 @@
   <w:style w:type="paragraph" w:styleId="Subtitle">
     <w:name w:val="Subtitle"/>
     <w:basedOn w:val="Normal"/>
+    <w:link w:val="SubtitleChar"/>
     <w:uiPriority w:val="11"/>
     <w:qFormat/>
     <w:pPr>
@@ -6511,6 +6701,87 @@
       <w:ind w:left="720"/>
       <w:contextualSpacing/>
     </w:pPr>
+  </w:style>
+  <w:style w:type="character" w:customStyle="1" w:styleId="Heading1Char">
+    <w:name w:val="Heading 1 Char"/>
+    <w:basedOn w:val="DefaultParagraphFont"/>
+    <w:link w:val="Heading1"/>
+    <w:uiPriority w:val="9"/>
+    <w:rsid w:val="00E9143C"/>
+    <w:rPr>
+      <w:rFonts w:ascii="Times New Roman" w:eastAsia="Times New Roman" w:hAnsi="Times New Roman" w:cs="Times New Roman"/>
+      <w:b/>
+      <w:kern w:val="2"/>
+      <w:sz w:val="36"/>
+      <w:szCs w:val="20"/>
+      <w:lang w:bidi="ar-SA"/>
+    </w:rPr>
+  </w:style>
+  <w:style w:type="character" w:customStyle="1" w:styleId="Heading2Char">
+    <w:name w:val="Heading 2 Char"/>
+    <w:basedOn w:val="DefaultParagraphFont"/>
+    <w:link w:val="Heading2"/>
+    <w:uiPriority w:val="9"/>
+    <w:rsid w:val="00E9143C"/>
+    <w:rPr>
+      <w:rFonts w:ascii="Times New Roman" w:eastAsia="Times New Roman" w:hAnsi="Times New Roman" w:cs="Times New Roman"/>
+      <w:b/>
+      <w:szCs w:val="20"/>
+      <w:lang w:bidi="ar-SA"/>
+    </w:rPr>
+  </w:style>
+  <w:style w:type="character" w:customStyle="1" w:styleId="Heading3Char">
+    <w:name w:val="Heading 3 Char"/>
+    <w:basedOn w:val="DefaultParagraphFont"/>
+    <w:link w:val="Heading3"/>
+    <w:uiPriority w:val="9"/>
+    <w:rsid w:val="00E9143C"/>
+    <w:rPr>
+      <w:rFonts w:ascii="Times New Roman" w:eastAsia="Times New Roman" w:hAnsi="Times New Roman" w:cs="Times New Roman"/>
+      <w:b/>
+      <w:szCs w:val="20"/>
+      <w:lang w:bidi="ar-SA"/>
+    </w:rPr>
+  </w:style>
+  <w:style w:type="character" w:customStyle="1" w:styleId="HeaderChar">
+    <w:name w:val="Header Char"/>
+    <w:basedOn w:val="DefaultParagraphFont"/>
+    <w:link w:val="Header"/>
+    <w:rsid w:val="00E9143C"/>
+    <w:rPr>
+      <w:rFonts w:ascii="Times New Roman" w:eastAsia="Times New Roman" w:hAnsi="Times New Roman" w:cs="Times New Roman"/>
+      <w:b/>
+      <w:sz w:val="16"/>
+      <w:szCs w:val="20"/>
+      <w:lang w:bidi="ar-SA"/>
+    </w:rPr>
+  </w:style>
+  <w:style w:type="character" w:customStyle="1" w:styleId="FooterChar">
+    <w:name w:val="Footer Char"/>
+    <w:basedOn w:val="DefaultParagraphFont"/>
+    <w:link w:val="Footer"/>
+    <w:rsid w:val="00E9143C"/>
+    <w:rPr>
+      <w:rFonts w:ascii="Times New Roman" w:eastAsia="Times New Roman" w:hAnsi="Times New Roman" w:cs="Times New Roman"/>
+      <w:b/>
+      <w:sz w:val="16"/>
+      <w:szCs w:val="20"/>
+      <w:lang w:bidi="ar-SA"/>
+    </w:rPr>
+  </w:style>
+  <w:style w:type="character" w:customStyle="1" w:styleId="SubtitleChar">
+    <w:name w:val="Subtitle Char"/>
+    <w:basedOn w:val="DefaultParagraphFont"/>
+    <w:link w:val="Subtitle"/>
+    <w:uiPriority w:val="11"/>
+    <w:rsid w:val="00E9143C"/>
+    <w:rPr>
+      <w:rFonts w:ascii="Arial" w:eastAsia="Times New Roman" w:hAnsi="Arial" w:cs="Arial"/>
+      <w:i/>
+      <w:sz w:val="36"/>
+      <w:szCs w:val="20"/>
+      <w:lang w:bidi="ar-SA"/>
+    </w:rPr>
   </w:style>
 </w:styles>
 </file>

</xml_diff>

<commit_message>
Added Constraints and Fixed Formatting Issue
We brainstormed and figured out 5 constraints for the banking system software. There was a formatting issue which is why this is a reupload.
</commit_message>
<xml_diff>
--- a/SRS_Template.docx
+++ b/SRS_Template.docx
@@ -375,6 +375,13 @@
                 <w:u w:val="single"/>
               </w:rPr>
             </w:pPr>
+            <w:r>
+              <w:rPr>
+                <w:color w:val="000000"/>
+                <w:u w:val="single"/>
+              </w:rPr>
+              <w:t>09/27/2025</w:t>
+            </w:r>
           </w:p>
         </w:tc>
         <w:tc>
@@ -395,6 +402,12 @@
                 <w:color w:val="000000"/>
               </w:rPr>
             </w:pPr>
+            <w:r>
+              <w:rPr>
+                <w:color w:val="000000"/>
+              </w:rPr>
+              <w:t>1.1</w:t>
+            </w:r>
           </w:p>
         </w:tc>
         <w:tc>
@@ -415,6 +428,12 @@
                 <w:color w:val="000000"/>
               </w:rPr>
             </w:pPr>
+            <w:r>
+              <w:rPr>
+                <w:color w:val="000000"/>
+              </w:rPr>
+              <w:t>Added 5 Constraints</w:t>
+            </w:r>
           </w:p>
         </w:tc>
         <w:tc>
@@ -436,6 +455,12 @@
                 <w:color w:val="000000"/>
               </w:rPr>
             </w:pPr>
+            <w:r>
+              <w:rPr>
+                <w:color w:val="000000"/>
+              </w:rPr>
+              <w:t>Sydney Boone, Nidhi Prajapati, Gladwin Prabhu Rajkumar</w:t>
+            </w:r>
           </w:p>
         </w:tc>
       </w:tr>
@@ -3417,29 +3442,215 @@
         <w:pStyle w:val="Paragraph2"/>
         <w:rPr>
           <w:color w:val="7030A0"/>
+        </w:rPr>
+      </w:pPr>
+      <w:r>
+        <w:rPr>
+          <w:color w:val="7030A0"/>
+        </w:rPr>
+        <w:t xml:space="preserve">Constraint example: </w:t>
+      </w:r>
+      <w:r>
+        <w:rPr>
+          <w:vanish/>
+          <w:color w:val="7030A0"/>
+        </w:rPr>
+        <w:t xml:space="preserve">SR7 </w:t>
+      </w:r>
+      <w:r>
+        <w:rPr>
+          <w:color w:val="7030A0"/>
+        </w:rPr>
+        <w:t>Since users may use any web browser to access the system, no browser-specific code is to be used in the system. </w:t>
+      </w:r>
+      <w:bookmarkEnd w:id="12"/>
+    </w:p>
+    <w:p>
+      <w:pPr>
+        <w:pStyle w:val="Paragraph2"/>
+        <w:rPr>
+          <w:color w:val="7030A0"/>
+        </w:rPr>
+      </w:pPr>
+    </w:p>
+    <w:p>
+      <w:pPr>
+        <w:pStyle w:val="paragraph"/>
+        <w:spacing w:before="0" w:beforeAutospacing="0" w:after="0" w:afterAutospacing="0"/>
+        <w:ind w:left="1440"/>
+        <w:jc w:val="both"/>
+        <w:textAlignment w:val="baseline"/>
+        <w:rPr>
+          <w:rFonts w:ascii="Segoe UI" w:hAnsi="Segoe UI" w:cs="Segoe UI"/>
+          <w:sz w:val="18"/>
+          <w:szCs w:val="18"/>
+        </w:rPr>
+      </w:pPr>
+      <w:r>
+        <w:rPr>
+          <w:rStyle w:val="normaltextrun"/>
+          <w:b/>
+          <w:bCs/>
+          <w:color w:val="7030A0"/>
+          <w:sz w:val="20"/>
+          <w:szCs w:val="20"/>
+        </w:rPr>
+        <w:t>1. Must provide a graphical interface</w:t>
+      </w:r>
+      <w:r>
+        <w:rPr>
+          <w:rStyle w:val="eop"/>
+          <w:color w:val="7030A0"/>
+          <w:sz w:val="20"/>
+          <w:szCs w:val="20"/>
+        </w:rPr>
+        <w:t> </w:t>
+      </w:r>
+    </w:p>
+    <w:p>
+      <w:pPr>
+        <w:pStyle w:val="paragraph"/>
+        <w:spacing w:before="0" w:beforeAutospacing="0" w:after="0" w:afterAutospacing="0"/>
+        <w:ind w:left="1440"/>
+        <w:jc w:val="both"/>
+        <w:textAlignment w:val="baseline"/>
+        <w:rPr>
+          <w:rFonts w:ascii="Segoe UI" w:hAnsi="Segoe UI" w:cs="Segoe UI"/>
+          <w:sz w:val="18"/>
+          <w:szCs w:val="18"/>
+        </w:rPr>
+      </w:pPr>
+      <w:r>
+        <w:rPr>
+          <w:rStyle w:val="normaltextrun"/>
+          <w:b/>
+          <w:bCs/>
+          <w:color w:val="7030A0"/>
+          <w:sz w:val="20"/>
+          <w:szCs w:val="20"/>
+        </w:rPr>
+        <w:t>2. Must be implemented in java</w:t>
+      </w:r>
+      <w:r>
+        <w:rPr>
+          <w:rStyle w:val="eop"/>
+          <w:color w:val="7030A0"/>
+          <w:sz w:val="20"/>
+          <w:szCs w:val="20"/>
+        </w:rPr>
+        <w:t> </w:t>
+      </w:r>
+    </w:p>
+    <w:p>
+      <w:pPr>
+        <w:pStyle w:val="paragraph"/>
+        <w:spacing w:before="0" w:beforeAutospacing="0" w:after="0" w:afterAutospacing="0"/>
+        <w:ind w:left="1440"/>
+        <w:jc w:val="both"/>
+        <w:textAlignment w:val="baseline"/>
+        <w:rPr>
+          <w:rFonts w:ascii="Segoe UI" w:hAnsi="Segoe UI" w:cs="Segoe UI"/>
+          <w:sz w:val="18"/>
+          <w:szCs w:val="18"/>
+        </w:rPr>
+      </w:pPr>
+      <w:r>
+        <w:rPr>
+          <w:rStyle w:val="normaltextrun"/>
+          <w:b/>
+          <w:bCs/>
+          <w:color w:val="7030A0"/>
+          <w:sz w:val="20"/>
+          <w:szCs w:val="20"/>
+        </w:rPr>
+        <w:t>3, Must have a server and client application that operates using TCP/IP</w:t>
+      </w:r>
+      <w:r>
+        <w:rPr>
+          <w:rStyle w:val="eop"/>
+          <w:color w:val="7030A0"/>
+          <w:sz w:val="20"/>
+          <w:szCs w:val="20"/>
+        </w:rPr>
+        <w:t> </w:t>
+      </w:r>
+    </w:p>
+    <w:p>
+      <w:pPr>
+        <w:pStyle w:val="paragraph"/>
+        <w:spacing w:before="0" w:beforeAutospacing="0" w:after="0" w:afterAutospacing="0"/>
+        <w:ind w:left="1440"/>
+        <w:jc w:val="both"/>
+        <w:textAlignment w:val="baseline"/>
+        <w:rPr>
+          <w:rFonts w:ascii="Segoe UI" w:hAnsi="Segoe UI" w:cs="Segoe UI"/>
+          <w:sz w:val="18"/>
+          <w:szCs w:val="18"/>
+        </w:rPr>
+      </w:pPr>
+      <w:r>
+        <w:rPr>
+          <w:rStyle w:val="normaltextrun"/>
+          <w:b/>
+          <w:bCs/>
+          <w:color w:val="7030A0"/>
+          <w:sz w:val="20"/>
+          <w:szCs w:val="20"/>
+        </w:rPr>
+        <w:t>4. The system must not have a web or HTML component</w:t>
+      </w:r>
+      <w:r>
+        <w:rPr>
+          <w:rStyle w:val="eop"/>
+          <w:color w:val="7030A0"/>
+          <w:sz w:val="20"/>
+          <w:szCs w:val="20"/>
+        </w:rPr>
+        <w:t> </w:t>
+      </w:r>
+    </w:p>
+    <w:p>
+      <w:pPr>
+        <w:pStyle w:val="paragraph"/>
+        <w:spacing w:before="0" w:beforeAutospacing="0" w:after="0" w:afterAutospacing="0"/>
+        <w:ind w:left="1440"/>
+        <w:jc w:val="both"/>
+        <w:textAlignment w:val="baseline"/>
+        <w:rPr>
+          <w:rFonts w:ascii="Segoe UI" w:hAnsi="Segoe UI" w:cs="Segoe UI"/>
+          <w:sz w:val="18"/>
+          <w:szCs w:val="18"/>
+        </w:rPr>
+      </w:pPr>
+      <w:r>
+        <w:rPr>
+          <w:rStyle w:val="normaltextrun"/>
+          <w:b/>
+          <w:bCs/>
+          <w:color w:val="7030A0"/>
+          <w:sz w:val="20"/>
+          <w:szCs w:val="20"/>
+        </w:rPr>
+        <w:t>5. The system must not rely on any databases, libraries, or frameworks</w:t>
+      </w:r>
+      <w:r>
+        <w:rPr>
+          <w:rStyle w:val="eop"/>
+          <w:color w:val="7030A0"/>
+          <w:sz w:val="20"/>
+          <w:szCs w:val="20"/>
+        </w:rPr>
+        <w:t> </w:t>
+      </w:r>
+    </w:p>
+    <w:p>
+      <w:pPr>
+        <w:pStyle w:val="Paragraph2"/>
+        <w:rPr>
+          <w:color w:val="7030A0"/>
           <w:u w:val="double"/>
         </w:rPr>
       </w:pPr>
-      <w:r>
-        <w:rPr>
-          <w:color w:val="7030A0"/>
-        </w:rPr>
-        <w:t xml:space="preserve">Constraint example: </w:t>
-      </w:r>
-      <w:r>
-        <w:rPr>
-          <w:vanish/>
-          <w:color w:val="7030A0"/>
-        </w:rPr>
-        <w:t xml:space="preserve">SR7 </w:t>
-      </w:r>
-      <w:r>
-        <w:rPr>
-          <w:color w:val="7030A0"/>
-        </w:rPr>
-        <w:t>Since users may use any web browser to access the system, no browser-specific code is to be used in the system. </w:t>
-      </w:r>
-      <w:bookmarkEnd w:id="12"/>
     </w:p>
     <w:p>
       <w:pPr>
@@ -4889,16 +5100,8 @@
       <w:rPr>
         <w:rStyle w:val="PageNumber"/>
       </w:rPr>
-      <w:t>ii</w:t>
+      <w:t>iii</w:t>
     </w:r>
-    <w:proofErr w:type="spellStart"/>
-    <w:r>
-      <w:rPr>
-        <w:rStyle w:val="PageNumber"/>
-      </w:rPr>
-      <w:t>i</w:t>
-    </w:r>
-    <w:proofErr w:type="spellEnd"/>
     <w:r>
       <w:rPr>
         <w:rStyle w:val="PageNumber"/>
@@ -6520,6 +6723,30 @@
       <w:contextualSpacing/>
     </w:pPr>
   </w:style>
+  <w:style w:type="paragraph" w:customStyle="1" w:styleId="paragraph">
+    <w:name w:val="paragraph"/>
+    <w:basedOn w:val="Normal"/>
+    <w:rsid w:val="005D36F3"/>
+    <w:pPr>
+      <w:suppressAutoHyphens w:val="0"/>
+      <w:spacing w:before="100" w:beforeAutospacing="1" w:after="100" w:afterAutospacing="1"/>
+    </w:pPr>
+    <w:rPr>
+      <w:sz w:val="24"/>
+      <w:szCs w:val="24"/>
+      <w:lang w:eastAsia="en-US"/>
+    </w:rPr>
+  </w:style>
+  <w:style w:type="character" w:customStyle="1" w:styleId="normaltextrun">
+    <w:name w:val="normaltextrun"/>
+    <w:basedOn w:val="DefaultParagraphFont"/>
+    <w:rsid w:val="005D36F3"/>
+  </w:style>
+  <w:style w:type="character" w:customStyle="1" w:styleId="eop">
+    <w:name w:val="eop"/>
+    <w:basedOn w:val="DefaultParagraphFont"/>
+    <w:rsid w:val="005D36F3"/>
+  </w:style>
 </w:styles>
 </file>
 

</xml_diff>

<commit_message>
One word typo fix
</commit_message>
<xml_diff>
--- a/SRS_Template.docx
+++ b/SRS_Template.docx
@@ -5986,7 +5986,7 @@
         <w:t xml:space="preserve">Mac or Windows operating system </w:t>
       </w:r>
       <w:r>
-        <w:t>within the last 2 years with the at least the latest secure Java SE</w:t>
+        <w:t>within the last 2 years with at least the latest secure Java SE</w:t>
       </w:r>
     </w:p>
     <w:p>
@@ -6558,8 +6558,16 @@
       <w:rPr>
         <w:rStyle w:val="PageNumber"/>
       </w:rPr>
-      <w:t>iii</w:t>
+      <w:t>ii</w:t>
     </w:r>
+    <w:proofErr w:type="spellStart"/>
+    <w:r>
+      <w:rPr>
+        <w:rStyle w:val="PageNumber"/>
+      </w:rPr>
+      <w:t>i</w:t>
+    </w:r>
+    <w:proofErr w:type="spellEnd"/>
     <w:r>
       <w:rPr>
         <w:rStyle w:val="PageNumber"/>

</xml_diff>

<commit_message>
FInal SRS Update I think
</commit_message>
<xml_diff>
--- a/SRS_Template.docx
+++ b/SRS_Template.docx
@@ -1099,7 +1099,25 @@
               <w:rPr>
                 <w:color w:val="000000"/>
               </w:rPr>
-              <w:t>, and 1.3.2</w:t>
+              <w:t xml:space="preserve">, </w:t>
+            </w:r>
+            <w:r>
+              <w:rPr>
+                <w:color w:val="000000"/>
+              </w:rPr>
+              <w:t xml:space="preserve">and </w:t>
+            </w:r>
+            <w:r>
+              <w:rPr>
+                <w:color w:val="000000"/>
+              </w:rPr>
+              <w:t>1.3.2</w:t>
+            </w:r>
+            <w:r>
+              <w:rPr>
+                <w:color w:val="000000"/>
+              </w:rPr>
+              <w:t xml:space="preserve"> </w:t>
             </w:r>
           </w:p>
         </w:tc>
@@ -3310,36 +3328,21 @@
     </w:p>
     <w:p>
       <w:pPr>
-        <w:pStyle w:val="Paragraph2"/>
-        <w:rPr>
-          <w:color w:val="7030A0"/>
-        </w:rPr>
-      </w:pPr>
-      <w:r>
-        <w:rPr>
-          <w:color w:val="7030A0"/>
-        </w:rPr>
-        <w:t xml:space="preserve">1.3.2 </w:t>
-      </w:r>
-      <w:r>
-        <w:rPr>
-          <w:color w:val="7030A0"/>
-        </w:rPr>
-        <w:t xml:space="preserve">UML Use Case </w:t>
+        <w:ind w:left="720" w:firstLine="720"/>
+      </w:pPr>
+      <w:r>
+        <w:t xml:space="preserve">1.3.2 UML Use Case </w:t>
       </w:r>
       <w:proofErr w:type="gramStart"/>
       <w:r>
-        <w:rPr>
-          <w:color w:val="7030A0"/>
-        </w:rPr>
         <w:t>Diagrams  –</w:t>
       </w:r>
       <w:proofErr w:type="gramEnd"/>
       <w:r>
-        <w:rPr>
-          <w:color w:val="7030A0"/>
-        </w:rPr>
         <w:t xml:space="preserve"> </w:t>
+      </w:r>
+      <w:r>
+        <w:t>Page 18 of this document</w:t>
       </w:r>
     </w:p>
     <w:p>
@@ -13065,6 +13068,52 @@
       <w:pPr>
         <w:jc w:val="center"/>
       </w:pPr>
+      <w:r>
+        <w:rPr>
+          <w:noProof/>
+        </w:rPr>
+        <w:drawing>
+          <wp:inline distT="0" distB="0" distL="0" distR="0" wp14:anchorId="06010780" wp14:editId="1FCA1682">
+            <wp:extent cx="5486400" cy="4218305"/>
+            <wp:effectExtent l="0" t="0" r="0" b="0"/>
+            <wp:docPr id="321947023" name="Picture 3"/>
+            <wp:cNvGraphicFramePr>
+              <a:graphicFrameLocks xmlns:a="http://schemas.openxmlformats.org/drawingml/2006/main" noChangeAspect="1"/>
+            </wp:cNvGraphicFramePr>
+            <a:graphic xmlns:a="http://schemas.openxmlformats.org/drawingml/2006/main">
+              <a:graphicData uri="http://schemas.openxmlformats.org/drawingml/2006/picture">
+                <pic:pic xmlns:pic="http://schemas.openxmlformats.org/drawingml/2006/picture">
+                  <pic:nvPicPr>
+                    <pic:cNvPr id="321947023" name="Picture 321947023"/>
+                    <pic:cNvPicPr/>
+                  </pic:nvPicPr>
+                  <pic:blipFill>
+                    <a:blip r:embed="rId13">
+                      <a:extLst>
+                        <a:ext uri="{28A0092B-C50C-407E-A947-70E740481C1C}">
+                          <a14:useLocalDpi xmlns:a14="http://schemas.microsoft.com/office/drawing/2010/main" val="0"/>
+                        </a:ext>
+                      </a:extLst>
+                    </a:blip>
+                    <a:stretch>
+                      <a:fillRect/>
+                    </a:stretch>
+                  </pic:blipFill>
+                  <pic:spPr>
+                    <a:xfrm>
+                      <a:off x="0" y="0"/>
+                      <a:ext cx="5486400" cy="4218305"/>
+                    </a:xfrm>
+                    <a:prstGeom prst="rect">
+                      <a:avLst/>
+                    </a:prstGeom>
+                  </pic:spPr>
+                </pic:pic>
+              </a:graphicData>
+            </a:graphic>
+          </wp:inline>
+        </w:drawing>
+      </w:r>
     </w:p>
     <w:p>
       <w:pPr>
@@ -13280,6 +13329,9 @@
       <w:pPr>
         <w:jc w:val="center"/>
       </w:pPr>
+      <w:r>
+        <w:t>1.3.3 UML Class Diagram</w:t>
+      </w:r>
     </w:p>
     <w:p>
       <w:pPr>
@@ -13287,52 +13339,11 @@
       </w:pPr>
     </w:p>
     <w:p>
-      <w:pPr>
-        <w:jc w:val="center"/>
-      </w:pPr>
-    </w:p>
-    <w:p>
-      <w:pPr>
-        <w:jc w:val="center"/>
-      </w:pPr>
-    </w:p>
-    <w:p>
-      <w:pPr>
-        <w:jc w:val="center"/>
-      </w:pPr>
-    </w:p>
-    <w:p>
-      <w:pPr>
-        <w:jc w:val="center"/>
-      </w:pPr>
-    </w:p>
-    <w:p>
-      <w:pPr>
-        <w:jc w:val="center"/>
-      </w:pPr>
-    </w:p>
-    <w:p>
-      <w:pPr>
-        <w:jc w:val="center"/>
-      </w:pPr>
-      <w:r>
+      <w:r>
+        <w:rPr>
+          <w:noProof/>
+        </w:rPr>
         <w:lastRenderedPageBreak/>
-        <w:t>1.3.3</w:t>
-      </w:r>
-      <w:r>
-        <w:t xml:space="preserve"> UML Class Diagram</w:t>
-      </w:r>
-    </w:p>
-    <w:p>
-      <w:pPr>
-        <w:jc w:val="center"/>
-      </w:pPr>
-    </w:p>
-    <w:p>
-      <w:r>
-        <w:rPr>
-          <w:noProof/>
-        </w:rPr>
         <w:drawing>
           <wp:inline distT="0" distB="0" distL="0" distR="0" wp14:anchorId="3ADB6BEC" wp14:editId="1CF4A85C">
             <wp:extent cx="5486400" cy="7094855"/>
@@ -13349,7 +13360,7 @@
                     <pic:cNvPicPr/>
                   </pic:nvPicPr>
                   <pic:blipFill>
-                    <a:blip r:embed="rId13" cstate="print">
+                    <a:blip r:embed="rId14" cstate="print">
                       <a:extLst>
                         <a:ext uri="{28A0092B-C50C-407E-A947-70E740481C1C}">
                           <a14:useLocalDpi xmlns:a14="http://schemas.microsoft.com/office/drawing/2010/main" val="0"/>
@@ -13387,6 +13398,7 @@
         <w:jc w:val="center"/>
       </w:pPr>
       <w:r>
+        <w:lastRenderedPageBreak/>
         <w:t>1.3.4 Sequence Diagrams</w:t>
       </w:r>
     </w:p>
@@ -13445,7 +13457,7 @@
                     </pic:cNvPicPr>
                   </pic:nvPicPr>
                   <pic:blipFill>
-                    <a:blip r:embed="rId14" cstate="print">
+                    <a:blip r:embed="rId15" cstate="print">
                       <a:extLst>
                         <a:ext uri="{28A0092B-C50C-407E-A947-70E740481C1C}">
                           <a14:useLocalDpi xmlns:a14="http://schemas.microsoft.com/office/drawing/2010/main" val="0"/>
@@ -13532,7 +13544,7 @@
                     </pic:cNvPicPr>
                   </pic:nvPicPr>
                   <pic:blipFill>
-                    <a:blip r:embed="rId15" cstate="print">
+                    <a:blip r:embed="rId16" cstate="print">
                       <a:extLst>
                         <a:ext uri="{28A0092B-C50C-407E-A947-70E740481C1C}">
                           <a14:useLocalDpi xmlns:a14="http://schemas.microsoft.com/office/drawing/2010/main" val="0"/>
@@ -13621,7 +13633,7 @@
                     </pic:cNvPicPr>
                   </pic:nvPicPr>
                   <pic:blipFill>
-                    <a:blip r:embed="rId16" cstate="print">
+                    <a:blip r:embed="rId17" cstate="print">
                       <a:extLst>
                         <a:ext uri="{28A0092B-C50C-407E-A947-70E740481C1C}">
                           <a14:useLocalDpi xmlns:a14="http://schemas.microsoft.com/office/drawing/2010/main" val="0"/>
@@ -13717,7 +13729,7 @@
                     </pic:cNvPicPr>
                   </pic:nvPicPr>
                   <pic:blipFill>
-                    <a:blip r:embed="rId17">
+                    <a:blip r:embed="rId18">
                       <a:extLst>
                         <a:ext uri="{28A0092B-C50C-407E-A947-70E740481C1C}">
                           <a14:useLocalDpi xmlns:a14="http://schemas.microsoft.com/office/drawing/2010/main" val="0"/>
@@ -14160,8 +14172,16 @@
       <w:rPr>
         <w:rStyle w:val="PageNumber"/>
       </w:rPr>
-      <w:t>iii</w:t>
+      <w:t>ii</w:t>
     </w:r>
+    <w:proofErr w:type="spellStart"/>
+    <w:r>
+      <w:rPr>
+        <w:rStyle w:val="PageNumber"/>
+      </w:rPr>
+      <w:t>i</w:t>
+    </w:r>
+    <w:proofErr w:type="spellEnd"/>
     <w:r>
       <w:rPr>
         <w:rStyle w:val="PageNumber"/>

</xml_diff>